<commit_message>
Se genera el informe del plan de migracion de datos
</commit_message>
<xml_diff>
--- a/ManualInstalacion.docx
+++ b/ManualInstalacion.docx
@@ -16,7 +16,7 @@
           <w:rFonts w:ascii="Bradley Hand ITC" w:hAnsi="Bradley Hand ITC"/>
           <w:b/>
         </w:rPr>
-        <w:t>MANUAL DE I</w:t>
+        <w:t xml:space="preserve">  </w:t>
       </w:r>
       <w:bookmarkStart w:id="0" w:name="_GoBack"/>
       <w:bookmarkEnd w:id="0"/>
@@ -25,7 +25,7 @@
           <w:rFonts w:ascii="Bradley Hand ITC" w:hAnsi="Bradley Hand ITC"/>
           <w:b/>
         </w:rPr>
-        <w:t>NSTALACION</w:t>
+        <w:t>MANUAL DE INSTALACION</w:t>
       </w:r>
     </w:p>
     <w:p>

</xml_diff>

<commit_message>
Se hace el manual de instalacion del aplicativo
</commit_message>
<xml_diff>
--- a/ManualInstalacion.docx
+++ b/ManualInstalacion.docx
@@ -11,23 +11,16 @@
           <w:b/>
         </w:rPr>
       </w:pPr>
+      <w:bookmarkStart w:id="0" w:name="_GoBack"/>
       <w:r>
         <w:rPr>
           <w:rFonts w:ascii="Bradley Hand ITC" w:hAnsi="Bradley Hand ITC"/>
           <w:b/>
         </w:rPr>
-        <w:t xml:space="preserve">  </w:t>
-      </w:r>
-      <w:bookmarkStart w:id="0" w:name="_GoBack"/>
-      <w:bookmarkEnd w:id="0"/>
-      <w:r>
-        <w:rPr>
-          <w:rFonts w:ascii="Bradley Hand ITC" w:hAnsi="Bradley Hand ITC"/>
-          <w:b/>
-        </w:rPr>
         <w:t>MANUAL DE INSTALACION</w:t>
       </w:r>
     </w:p>
+    <w:bookmarkEnd w:id="0"/>
     <w:p>
       <w:pPr>
         <w:pStyle w:val="NormalWeb"/>

</xml_diff>